<commit_message>
Added testing functionality to blockchain, squashed bugs, updated report, made some graphs
</commit_message>
<xml_diff>
--- a/Blockchain Writeup.docx
+++ b/Blockchain Writeup.docx
@@ -7,7 +7,259 @@
         <w:t>Task 1</w:t>
       </w:r>
     </w:p>
+    <w:p>
+      <w:pPr>
+        <w:keepNext/>
+      </w:pPr>
+      <w:r>
+        <w:rPr>
+          <w:noProof/>
+          <w:lang w:eastAsia="en-GB"/>
+        </w:rPr>
+        <w:drawing>
+          <wp:inline distT="0" distB="0" distL="0" distR="0" wp14:anchorId="4C61C4F3" wp14:editId="28C89F57">
+            <wp:extent cx="5727700" cy="7442200"/>
+            <wp:effectExtent l="0" t="0" r="12700" b="0"/>
+            <wp:docPr id="2" name="Picture 2" descr="Screenshot%202022-02-01%20at%2017.12.10.png"/>
+            <wp:cNvGraphicFramePr>
+              <a:graphicFrameLocks xmlns:a="http://schemas.openxmlformats.org/drawingml/2006/main" noChangeAspect="1"/>
+            </wp:cNvGraphicFramePr>
+            <a:graphic xmlns:a="http://schemas.openxmlformats.org/drawingml/2006/main">
+              <a:graphicData uri="http://schemas.openxmlformats.org/drawingml/2006/picture">
+                <pic:pic xmlns:pic="http://schemas.openxmlformats.org/drawingml/2006/picture">
+                  <pic:nvPicPr>
+                    <pic:cNvPr id="0" name="Picture 1" descr="Screenshot%202022-02-01%20at%2017.12.10.png"/>
+                    <pic:cNvPicPr>
+                      <a:picLocks noChangeAspect="1" noChangeArrowheads="1"/>
+                    </pic:cNvPicPr>
+                  </pic:nvPicPr>
+                  <pic:blipFill>
+                    <a:blip r:embed="rId7">
+                      <a:extLst>
+                        <a:ext uri="{28A0092B-C50C-407E-A947-70E740481C1C}">
+                          <a14:useLocalDpi xmlns:a14="http://schemas.microsoft.com/office/drawing/2010/main" val="0"/>
+                        </a:ext>
+                      </a:extLst>
+                    </a:blip>
+                    <a:srcRect/>
+                    <a:stretch>
+                      <a:fillRect/>
+                    </a:stretch>
+                  </pic:blipFill>
+                  <pic:spPr bwMode="auto">
+                    <a:xfrm>
+                      <a:off x="0" y="0"/>
+                      <a:ext cx="5727700" cy="7442200"/>
+                    </a:xfrm>
+                    <a:prstGeom prst="rect">
+                      <a:avLst/>
+                    </a:prstGeom>
+                    <a:noFill/>
+                    <a:ln>
+                      <a:noFill/>
+                    </a:ln>
+                  </pic:spPr>
+                </pic:pic>
+              </a:graphicData>
+            </a:graphic>
+          </wp:inline>
+        </w:drawing>
+      </w:r>
+    </w:p>
+    <w:p>
+      <w:pPr>
+        <w:pStyle w:val="Caption"/>
+      </w:pPr>
+      <w:r>
+        <w:t xml:space="preserve">Figure </w:t>
+      </w:r>
+      <w:fldSimple w:instr=" SEQ Figure \* ARABIC ">
+        <w:r>
+          <w:rPr>
+            <w:noProof/>
+          </w:rPr>
+          <w:t>1</w:t>
+        </w:r>
+      </w:fldSimple>
+      <w:r>
+        <w:t>: Generated Identities for Parties A, B &amp; C</w:t>
+      </w:r>
+    </w:p>
+    <w:p>
+      <w:r>
+        <w:t>The above image shows generated identities for 3 people, A, B and C. These include private keys and wallet addresses for making transactions and redeeming transactions.</w:t>
+      </w:r>
+      <w:r>
+        <w:t xml:space="preserve"> Once you have your private key, you can use the system to load your wallet and access your keys and address. Using your wallet, you can generate new transactions using</w:t>
+      </w:r>
+      <w:r>
+        <w:t xml:space="preserve"> the</w:t>
+      </w:r>
+      <w:r>
+        <w:t xml:space="preserve"> transaction IDs of the transactions you wish to use the outputs from, along with the public keys of the people </w:t>
+      </w:r>
+      <w:r>
+        <w:lastRenderedPageBreak/>
+        <w:t xml:space="preserve">you wish to send currency to. Transactions are stored in a compact form on the blockchain, </w:t>
+      </w:r>
+      <w:r>
+        <w:t xml:space="preserve">making it space efficient, </w:t>
+      </w:r>
+      <w:r>
+        <w:t>and every transaction output is marked with the relevant user’s</w:t>
+      </w:r>
+      <w:r>
+        <w:t xml:space="preserve"> public key.</w:t>
+      </w:r>
+    </w:p>
+    <w:p>
+      <w:pPr>
+        <w:keepNext/>
+      </w:pPr>
+      <w:r>
+        <w:rPr>
+          <w:noProof/>
+          <w:lang w:eastAsia="en-GB"/>
+        </w:rPr>
+        <w:drawing>
+          <wp:inline distT="0" distB="0" distL="0" distR="0" wp14:anchorId="3BF6482B" wp14:editId="4954A82B">
+            <wp:extent cx="5715000" cy="647700"/>
+            <wp:effectExtent l="0" t="0" r="0" b="12700"/>
+            <wp:docPr id="3" name="Picture 3" descr="../../Screenshot%202022-02-01%20at%2017.44.16.png"/>
+            <wp:cNvGraphicFramePr>
+              <a:graphicFrameLocks xmlns:a="http://schemas.openxmlformats.org/drawingml/2006/main" noChangeAspect="1"/>
+            </wp:cNvGraphicFramePr>
+            <a:graphic xmlns:a="http://schemas.openxmlformats.org/drawingml/2006/main">
+              <a:graphicData uri="http://schemas.openxmlformats.org/drawingml/2006/picture">
+                <pic:pic xmlns:pic="http://schemas.openxmlformats.org/drawingml/2006/picture">
+                  <pic:nvPicPr>
+                    <pic:cNvPr id="0" name="Picture 2" descr="../../Screenshot%202022-02-01%20at%2017.44.16.png"/>
+                    <pic:cNvPicPr>
+                      <a:picLocks noChangeAspect="1" noChangeArrowheads="1"/>
+                    </pic:cNvPicPr>
+                  </pic:nvPicPr>
+                  <pic:blipFill rotWithShape="1">
+                    <a:blip r:embed="rId8">
+                      <a:extLst>
+                        <a:ext uri="{28A0092B-C50C-407E-A947-70E740481C1C}">
+                          <a14:useLocalDpi xmlns:a14="http://schemas.microsoft.com/office/drawing/2010/main" val="0"/>
+                        </a:ext>
+                      </a:extLst>
+                    </a:blip>
+                    <a:srcRect t="34616"/>
+                    <a:stretch/>
+                  </pic:blipFill>
+                  <pic:spPr bwMode="auto">
+                    <a:xfrm>
+                      <a:off x="0" y="0"/>
+                      <a:ext cx="5715000" cy="647700"/>
+                    </a:xfrm>
+                    <a:prstGeom prst="rect">
+                      <a:avLst/>
+                    </a:prstGeom>
+                    <a:noFill/>
+                    <a:ln>
+                      <a:noFill/>
+                    </a:ln>
+                    <a:extLst>
+                      <a:ext uri="{53640926-AAD7-44D8-BBD7-CCE9431645EC}">
+                        <a14:shadowObscured xmlns:a14="http://schemas.microsoft.com/office/drawing/2010/main"/>
+                      </a:ext>
+                    </a:extLst>
+                  </pic:spPr>
+                </pic:pic>
+              </a:graphicData>
+            </a:graphic>
+          </wp:inline>
+        </w:drawing>
+      </w:r>
+    </w:p>
+    <w:p>
+      <w:pPr>
+        <w:pStyle w:val="Caption"/>
+      </w:pPr>
+      <w:r>
+        <w:t xml:space="preserve">Figure </w:t>
+      </w:r>
+      <w:fldSimple w:instr=" SEQ Figure \* ARABIC ">
+        <w:r>
+          <w:rPr>
+            <w:noProof/>
+          </w:rPr>
+          <w:t>2</w:t>
+        </w:r>
+      </w:fldSimple>
+      <w:r>
+        <w:t>: Structure of Transactions Stored on Blockchain</w:t>
+      </w:r>
+    </w:p>
+    <w:p>
+      <w:r>
+        <w:t>Transactions can only be redeemed with the correct private key using P2PK algorithms and ecdsa, meaning</w:t>
+      </w:r>
+      <w:r>
+        <w:t xml:space="preserve"> that</w:t>
+      </w:r>
+      <w:r>
+        <w:t xml:space="preserve"> only </w:t>
+      </w:r>
+      <w:r>
+        <w:t>the person with access to the relevant private key can spend the coins. All transactions are verifi</w:t>
+      </w:r>
+      <w:r>
+        <w:t>ed before being added to the blockchain to ensure double-spends or other invalid transactions cannot happen, ensuring all t</w:t>
+      </w:r>
+      <w:r>
+        <w:t>ransactions are safe and secure.</w:t>
+      </w:r>
+      <w:r>
+        <w:t xml:space="preserve"> </w:t>
+      </w:r>
+      <w:r>
+        <w:t>A</w:t>
+      </w:r>
+      <w:r>
+        <w:t>ll transactions on the blockchain can be viewed by anyone,</w:t>
+      </w:r>
+      <w:r>
+        <w:t xml:space="preserve"> meaning they are transparent. Merkle hash trees are used to verify the integrity of transactions on the blockchain, so you can check that none of the transactions have been tampered with</w:t>
+      </w:r>
+      <w:r>
+        <w:t>. S</w:t>
+      </w:r>
+      <w:r>
+        <w:t>ince these are stored in the block</w:t>
+      </w:r>
+      <w:r>
+        <w:t xml:space="preserve"> header, any changes to the M</w:t>
+      </w:r>
+      <w:r>
+        <w:t xml:space="preserve">erkle root </w:t>
+      </w:r>
+      <w:r>
+        <w:t>which would indicate</w:t>
+      </w:r>
+      <w:r>
+        <w:t xml:space="preserve"> changes to the transaction list would </w:t>
+      </w:r>
+      <w:r>
+        <w:t>alter the hash of the block, automatically removing</w:t>
+      </w:r>
+      <w:r>
+        <w:t xml:space="preserve"> </w:t>
+      </w:r>
+      <w:r>
+        <w:t xml:space="preserve">it </w:t>
+      </w:r>
+      <w:bookmarkStart w:id="0" w:name="_GoBack"/>
+      <w:bookmarkEnd w:id="0"/>
+      <w:r>
+        <w:t>from the chain.</w:t>
+      </w:r>
+    </w:p>
     <w:p/>
+    <w:p/>
+    <w:p/>
     <w:p>
       <w:r>
         <w:t>Task 2</w:t>
@@ -153,7 +405,7 @@
       <w:r>
         <w:t>(</w:t>
       </w:r>
-      <w:hyperlink r:id="rId7" w:history="1">
+      <w:hyperlink r:id="rId9" w:history="1">
         <w:r>
           <w:rPr>
             <w:rStyle w:val="Hyperlink"/>
@@ -170,7 +422,7 @@
       <w:r>
         <w:t>(</w:t>
       </w:r>
-      <w:hyperlink r:id="rId8" w:history="1">
+      <w:hyperlink r:id="rId10" w:history="1">
         <w:r>
           <w:rPr>
             <w:rStyle w:val="Hyperlink"/>
@@ -188,15 +440,7 @@
         <w:t>1ENDYyEEXqdhKTM2pmhLghtq4NAkvgSNAU</w:t>
       </w:r>
       <w:r>
-        <w:t xml:space="preserve">. The first transaction at this address was the </w:t>
-      </w:r>
-      <w:proofErr w:type="spellStart"/>
-      <w:r>
-        <w:t>coinbase</w:t>
-      </w:r>
-      <w:proofErr w:type="spellEnd"/>
-      <w:r>
-        <w:t xml:space="preserve"> transaction from the mining of the block, this transaction has the hash </w:t>
+        <w:t xml:space="preserve">. The first transaction at this address was the coinbase transaction from the mining of the block, this transaction has the hash </w:t>
       </w:r>
       <w:r>
         <w:t>da2cc47a9bd590b3e3741f730045b82513c28d49463a47622430d0b32627a7f8</w:t>
@@ -229,15 +473,7 @@
         <w:t>.</w:t>
       </w:r>
       <w:r>
-        <w:t xml:space="preserve"> There </w:t>
-      </w:r>
-      <w:proofErr w:type="gramStart"/>
-      <w:r>
-        <w:t>were</w:t>
-      </w:r>
-      <w:proofErr w:type="gramEnd"/>
-      <w:r>
-        <w:t xml:space="preserve"> a total of 314 recipients in this transaction, with </w:t>
+        <w:t xml:space="preserve"> There were a total of 314 recipients in this transaction, with </w:t>
       </w:r>
       <w:r>
         <w:t>1.64234928</w:t>
@@ -260,26 +496,10 @@
         <w:t>For</w:t>
       </w:r>
       <w:r>
-        <w:t xml:space="preserve"> John’s bitcoins, the </w:t>
-      </w:r>
-      <w:proofErr w:type="spellStart"/>
-      <w:r>
-        <w:t>ScriptSig</w:t>
-      </w:r>
-      <w:proofErr w:type="spellEnd"/>
-      <w:r>
-        <w:t xml:space="preserve"> script that can be used to redeem the transaction is </w:t>
-      </w:r>
-      <w:r>
-        <w:t>&lt;</w:t>
-      </w:r>
-      <w:proofErr w:type="spellStart"/>
-      <w:r>
-        <w:t>blockchain</w:t>
-      </w:r>
-      <w:proofErr w:type="spellEnd"/>
-      <w:r>
-        <w:t xml:space="preserve"> and cryptocurrencies&gt;</w:t>
+        <w:t xml:space="preserve"> John’s bitcoins, the ScriptSig script that can be used to redeem the transaction is </w:t>
+      </w:r>
+      <w:r>
+        <w:t>&lt;blockchain and cryptocurrencies&gt;</w:t>
       </w:r>
       <w:r>
         <w:t>.</w:t>
@@ -349,17 +569,9 @@
     <w:p/>
     <w:p>
       <w:r>
-        <w:t xml:space="preserve">The first step is to install the </w:t>
-      </w:r>
-      <w:proofErr w:type="spellStart"/>
-      <w:r>
-        <w:t>Metamask</w:t>
-      </w:r>
-      <w:proofErr w:type="spellEnd"/>
-      <w:r>
-        <w:t xml:space="preserve"> browser extension. Links to versions for different browsers can be found at </w:t>
-      </w:r>
-      <w:hyperlink r:id="rId9" w:history="1">
+        <w:t xml:space="preserve">The first step is to install the Metamask browser extension. Links to versions for different browsers can be found at </w:t>
+      </w:r>
+      <w:hyperlink r:id="rId11" w:history="1">
         <w:r>
           <w:rPr>
             <w:rStyle w:val="Hyperlink"/>
@@ -368,38 +580,17 @@
         </w:r>
       </w:hyperlink>
       <w:r>
-        <w:t xml:space="preserve">. The purpose of </w:t>
-      </w:r>
-      <w:proofErr w:type="spellStart"/>
-      <w:r>
-        <w:t>Metamask</w:t>
-      </w:r>
-      <w:proofErr w:type="spellEnd"/>
-      <w:r>
-        <w:t xml:space="preserve"> is to provide us with a wallet with which to store Ethers</w:t>
+        <w:t>. The purpose of Metamask is to provide us with a wallet with which to store Ethers</w:t>
       </w:r>
       <w:r>
         <w:t xml:space="preserve"> at an address</w:t>
       </w:r>
       <w:r>
-        <w:t xml:space="preserve"> for the </w:t>
-      </w:r>
-      <w:proofErr w:type="spellStart"/>
-      <w:r>
-        <w:t>Ropsten</w:t>
-      </w:r>
-      <w:proofErr w:type="spellEnd"/>
-      <w:r>
-        <w:t xml:space="preserve"> test network which we can use to deploy contracts</w:t>
-      </w:r>
-      <w:r>
-        <w:t xml:space="preserve"> on the </w:t>
-      </w:r>
-      <w:proofErr w:type="spellStart"/>
-      <w:r>
-        <w:t>blockchain</w:t>
-      </w:r>
-      <w:proofErr w:type="spellEnd"/>
+        <w:t xml:space="preserve"> for the Ropsten test network which we can use to deploy contracts</w:t>
+      </w:r>
+      <w:r>
+        <w:t xml:space="preserve"> on the blockchain</w:t>
+      </w:r>
       <w:r>
         <w:t xml:space="preserve">. Once you have installed the extension, it will walk you through the steps of creating a new wallet. After creating a wallet, we must </w:t>
       </w:r>
@@ -407,55 +598,13 @@
         <w:t>switch</w:t>
       </w:r>
       <w:r>
-        <w:t xml:space="preserve"> from the </w:t>
-      </w:r>
-      <w:proofErr w:type="spellStart"/>
-      <w:r>
-        <w:t>Ethereum</w:t>
-      </w:r>
-      <w:proofErr w:type="spellEnd"/>
-      <w:r>
-        <w:t xml:space="preserve"> main network to the </w:t>
-      </w:r>
-      <w:proofErr w:type="spellStart"/>
-      <w:r>
-        <w:t>Ropsten</w:t>
-      </w:r>
-      <w:proofErr w:type="spellEnd"/>
-      <w:r>
-        <w:t xml:space="preserve"> test network, since we don’t want to have to spend actual </w:t>
-      </w:r>
-      <w:proofErr w:type="spellStart"/>
-      <w:r>
-        <w:t>Ethereum</w:t>
-      </w:r>
-      <w:proofErr w:type="spellEnd"/>
-      <w:r>
-        <w:t xml:space="preserve"> and waste space and resources on the </w:t>
-      </w:r>
-      <w:proofErr w:type="spellStart"/>
-      <w:r>
-        <w:t>blockchain</w:t>
-      </w:r>
-      <w:proofErr w:type="spellEnd"/>
-      <w:r>
-        <w:t xml:space="preserve"> when testing and developing contracts. To do this, navigate to Settings =&gt; Advanced and then toggle on ‘Show Test Networks’. Once you ha</w:t>
-      </w:r>
-      <w:bookmarkStart w:id="0" w:name="_GoBack"/>
-      <w:bookmarkEnd w:id="0"/>
-      <w:r>
-        <w:t xml:space="preserve">ve done this, you should be able to switch to the </w:t>
-      </w:r>
-      <w:proofErr w:type="spellStart"/>
-      <w:r>
-        <w:t>Ropsten</w:t>
-      </w:r>
-      <w:proofErr w:type="spellEnd"/>
-      <w:r>
-        <w:t xml:space="preserve"> test network at the top, as shown in the series of images below.</w:t>
-      </w:r>
-    </w:p>
-    <w:p>
+        <w:t xml:space="preserve"> from the Ethereum main network to the Ropsten test network, since we don’t want to have to spend actual Ethereum and waste space and resources on the blockchain when testing and developing contracts. To do this, navigate to Settings =&gt; Advanced and then toggle on ‘Show Test Networks’. Once you have done this, you should be able to switch to the Ropsten test network at the top, as shown in the series of images below.</w:t>
+      </w:r>
+    </w:p>
+    <w:p>
+      <w:pPr>
+        <w:keepNext/>
+      </w:pPr>
       <w:r>
         <w:rPr>
           <w:noProof/>
@@ -479,7 +628,7 @@
                     </pic:cNvPicPr>
                   </pic:nvPicPr>
                   <pic:blipFill>
-                    <a:blip r:embed="rId10">
+                    <a:blip r:embed="rId12">
                       <a:extLst>
                         <a:ext uri="{28A0092B-C50C-407E-A947-70E740481C1C}">
                           <a14:useLocalDpi xmlns:a14="http://schemas.microsoft.com/office/drawing/2010/main" val="0"/>
@@ -511,6 +660,25 @@
         </w:drawing>
       </w:r>
     </w:p>
+    <w:p>
+      <w:pPr>
+        <w:pStyle w:val="Caption"/>
+      </w:pPr>
+      <w:r>
+        <w:t xml:space="preserve">Figure </w:t>
+      </w:r>
+      <w:fldSimple w:instr=" SEQ Figure \* ARABIC ">
+        <w:r>
+          <w:rPr>
+            <w:noProof/>
+          </w:rPr>
+          <w:t>3</w:t>
+        </w:r>
+      </w:fldSimple>
+      <w:r>
+        <w:t>: Steps to change from Ethereum Mainnet to Ropsten Test Network</w:t>
+      </w:r>
+    </w:p>
     <w:p/>
     <w:p/>
     <w:p>
@@ -529,19 +697,11 @@
         <w:t xml:space="preserve">[1] </w:t>
       </w:r>
       <w:r>
-        <w:t xml:space="preserve">Britannica, The Editors of Encyclopaedia. "Moore's law". </w:t>
-      </w:r>
-      <w:proofErr w:type="spellStart"/>
-      <w:r>
-        <w:t>Encyclopedia</w:t>
-      </w:r>
-      <w:proofErr w:type="spellEnd"/>
-      <w:r>
-        <w:t xml:space="preserve"> Britannica, 26 Dec. 2019, https://www.britannica.com/technology/Moores-law. Accessed 23 December 2021.</w:t>
+        <w:t>Britannica, The Editors of Encyclopaedia. "Moore's law". Encyclopedia Britannica, 26 Dec. 2019, https://www.britannica.com/technology/Moores-law. Accessed 23 December 2021.</w:t>
       </w:r>
     </w:p>
     <w:sectPr>
-      <w:headerReference w:type="default" r:id="rId11"/>
+      <w:headerReference w:type="default" r:id="rId13"/>
       <w:pgSz w:w="11900" w:h="16840"/>
       <w:pgMar w:top="1440" w:right="1440" w:bottom="1440" w:left="1440" w:header="720" w:footer="720" w:gutter="0"/>
       <w:cols w:space="720"/>
@@ -603,17 +763,10 @@
     </w:r>
     <w:r>
       <w:tab/>
-    </w:r>
-    <w:proofErr w:type="spellStart"/>
-    <w:r>
       <w:t>Bl</w:t>
     </w:r>
     <w:r>
-      <w:t>ockchain</w:t>
-    </w:r>
-    <w:proofErr w:type="spellEnd"/>
-    <w:r>
-      <w:t xml:space="preserve"> Coursework</w:t>
+      <w:t>ockchain Coursework</w:t>
     </w:r>
   </w:p>
 </w:hdr>
@@ -1112,6 +1265,25 @@
       <w:u w:val="single"/>
     </w:rPr>
   </w:style>
+  <w:style w:type="paragraph" w:styleId="Caption">
+    <w:name w:val="caption"/>
+    <w:basedOn w:val="Normal"/>
+    <w:next w:val="Normal"/>
+    <w:uiPriority w:val="35"/>
+    <w:unhideWhenUsed/>
+    <w:qFormat/>
+    <w:rsid w:val="00615785"/>
+    <w:pPr>
+      <w:spacing w:after="200"/>
+    </w:pPr>
+    <w:rPr>
+      <w:i/>
+      <w:iCs/>
+      <w:color w:val="44546A" w:themeColor="text2"/>
+      <w:sz w:val="18"/>
+      <w:szCs w:val="18"/>
+    </w:rPr>
+  </w:style>
 </w:styles>
 </file>
 
@@ -1381,7 +1553,7 @@
 </file>
 
 <file path=customXml/itemProps1.xml><?xml version="1.0" encoding="utf-8"?>
-<ds:datastoreItem xmlns:ds="http://schemas.openxmlformats.org/officeDocument/2006/customXml" ds:itemID="{E507D730-FEC1-DF4D-AC28-2BA88C08FFC2}">
+<ds:datastoreItem xmlns:ds="http://schemas.openxmlformats.org/officeDocument/2006/customXml" ds:itemID="{47EE5B3F-C1DC-CE4F-A5B2-3ABFED56EFC7}">
   <ds:schemaRefs>
     <ds:schemaRef ds:uri="http://schemas.openxmlformats.org/officeDocument/2006/bibliography"/>
   </ds:schemaRefs>

</xml_diff>

<commit_message>
Finished report & updated few other bits
</commit_message>
<xml_diff>
--- a/Blockchain Writeup.docx
+++ b/Blockchain Writeup.docx
@@ -73,14 +73,27 @@
       <w:r>
         <w:t xml:space="preserve">Figure </w:t>
       </w:r>
-      <w:fldSimple w:instr=" SEQ Figure \* ARABIC ">
-        <w:r>
-          <w:rPr>
-            <w:noProof/>
-          </w:rPr>
-          <w:t>1</w:t>
-        </w:r>
-      </w:fldSimple>
+      <w:r>
+        <w:fldChar w:fldCharType="begin"/>
+      </w:r>
+      <w:r>
+        <w:instrText xml:space="preserve"> SEQ Figure \* ARABIC </w:instrText>
+      </w:r>
+      <w:r>
+        <w:fldChar w:fldCharType="separate"/>
+      </w:r>
+      <w:r>
+        <w:rPr>
+          <w:noProof/>
+        </w:rPr>
+        <w:t>1</w:t>
+      </w:r>
+      <w:r>
+        <w:rPr>
+          <w:noProof/>
+        </w:rPr>
+        <w:fldChar w:fldCharType="end"/>
+      </w:r>
       <w:r>
         <w:t>: Generated Identities for Parties A, B &amp; C</w:t>
       </w:r>
@@ -181,97 +194,329 @@
       <w:r>
         <w:t xml:space="preserve">Figure </w:t>
       </w:r>
+      <w:r>
+        <w:fldChar w:fldCharType="begin"/>
+      </w:r>
+      <w:r>
+        <w:instrText xml:space="preserve"> SEQ Figure \* ARABIC </w:instrText>
+      </w:r>
+      <w:r>
+        <w:fldChar w:fldCharType="separate"/>
+      </w:r>
+      <w:r>
+        <w:rPr>
+          <w:noProof/>
+        </w:rPr>
+        <w:t>2</w:t>
+      </w:r>
+      <w:r>
+        <w:rPr>
+          <w:noProof/>
+        </w:rPr>
+        <w:fldChar w:fldCharType="end"/>
+      </w:r>
+      <w:r>
+        <w:t>: Structure of Transactions Stored on Blockchain</w:t>
+      </w:r>
+    </w:p>
+    <w:p>
+      <w:r>
+        <w:t xml:space="preserve">Transactions can only be redeemed with the correct private key using P2PK algorithms and ecdsa, meaning only </w:t>
+      </w:r>
+      <w:r>
+        <w:t>the person with access to the relevant private key can spend the coins. All transactions are verifi</w:t>
+      </w:r>
+      <w:r>
+        <w:t>ed before being added to the block</w:t>
+      </w:r>
+      <w:r>
+        <w:t>chain to ensure double-spends and</w:t>
+      </w:r>
+      <w:r>
+        <w:t xml:space="preserve"> other invalid transactions cannot happen, ensuring all t</w:t>
+      </w:r>
+      <w:r>
+        <w:t>ransactions are safe and secure.</w:t>
+      </w:r>
+      <w:r>
+        <w:t xml:space="preserve"> </w:t>
+      </w:r>
+      <w:r>
+        <w:t>A</w:t>
+      </w:r>
+      <w:r>
+        <w:t>ll transactions on the blockchain can be viewed by anyone,</w:t>
+      </w:r>
+      <w:r>
+        <w:t xml:space="preserve"> meaning they are transparent. Merkle hash trees are used to verify the integrity of transactions on the blockchain, so you can check that none of the transactions have been tampered with</w:t>
+      </w:r>
+      <w:r>
+        <w:t>. S</w:t>
+      </w:r>
+      <w:r>
+        <w:t>ince these are stored in the block</w:t>
+      </w:r>
+      <w:r>
+        <w:t xml:space="preserve"> header, any changes to the M</w:t>
+      </w:r>
+      <w:r>
+        <w:t xml:space="preserve">erkle root </w:t>
+      </w:r>
+      <w:r>
+        <w:t>indicating</w:t>
+      </w:r>
+      <w:r>
+        <w:t xml:space="preserve"> changes to the transaction list would </w:t>
+      </w:r>
+      <w:r>
+        <w:t>alter the hash of the block, automatically removing</w:t>
+      </w:r>
+      <w:r>
+        <w:t xml:space="preserve"> </w:t>
+      </w:r>
+      <w:r>
+        <w:t xml:space="preserve">it </w:t>
+      </w:r>
+      <w:r>
+        <w:t>from the chain.</w:t>
+      </w:r>
+    </w:p>
+    <w:p/>
+    <w:p>
+      <w:pPr>
+        <w:keepNext/>
+      </w:pPr>
+      <w:r>
+        <w:t>The results from the tests are shown in the table below</w:t>
+      </w:r>
+      <w:r>
+        <w:t>.</w:t>
+      </w:r>
+      <w:r>
+        <w:rPr>
+          <w:noProof/>
+          <w:lang w:eastAsia="en-GB"/>
+        </w:rPr>
+        <w:drawing>
+          <wp:inline distT="0" distB="0" distL="0" distR="0" wp14:anchorId="0EB496DE" wp14:editId="05138755">
+            <wp:extent cx="5727700" cy="4635500"/>
+            <wp:effectExtent l="0" t="0" r="12700" b="12700"/>
+            <wp:docPr id="7" name="Picture 7" descr="../../Screenshot%202022-02-02%20at%2014.28.59.png"/>
+            <wp:cNvGraphicFramePr>
+              <a:graphicFrameLocks xmlns:a="http://schemas.openxmlformats.org/drawingml/2006/main" noChangeAspect="1"/>
+            </wp:cNvGraphicFramePr>
+            <a:graphic xmlns:a="http://schemas.openxmlformats.org/drawingml/2006/main">
+              <a:graphicData uri="http://schemas.openxmlformats.org/drawingml/2006/picture">
+                <pic:pic xmlns:pic="http://schemas.openxmlformats.org/drawingml/2006/picture">
+                  <pic:nvPicPr>
+                    <pic:cNvPr id="0" name="Picture 4" descr="../../Screenshot%202022-02-02%20at%2014.28.59.png"/>
+                    <pic:cNvPicPr>
+                      <a:picLocks noChangeAspect="1" noChangeArrowheads="1"/>
+                    </pic:cNvPicPr>
+                  </pic:nvPicPr>
+                  <pic:blipFill>
+                    <a:blip r:embed="rId9">
+                      <a:extLst>
+                        <a:ext uri="{28A0092B-C50C-407E-A947-70E740481C1C}">
+                          <a14:useLocalDpi xmlns:a14="http://schemas.microsoft.com/office/drawing/2010/main" val="0"/>
+                        </a:ext>
+                      </a:extLst>
+                    </a:blip>
+                    <a:srcRect/>
+                    <a:stretch>
+                      <a:fillRect/>
+                    </a:stretch>
+                  </pic:blipFill>
+                  <pic:spPr bwMode="auto">
+                    <a:xfrm>
+                      <a:off x="0" y="0"/>
+                      <a:ext cx="5727700" cy="4635500"/>
+                    </a:xfrm>
+                    <a:prstGeom prst="rect">
+                      <a:avLst/>
+                    </a:prstGeom>
+                    <a:noFill/>
+                    <a:ln>
+                      <a:noFill/>
+                    </a:ln>
+                  </pic:spPr>
+                </pic:pic>
+              </a:graphicData>
+            </a:graphic>
+          </wp:inline>
+        </w:drawing>
+      </w:r>
+    </w:p>
+    <w:p>
+      <w:pPr>
+        <w:pStyle w:val="Caption"/>
+      </w:pPr>
+      <w:r>
+        <w:t xml:space="preserve">Figure </w:t>
+      </w:r>
       <w:fldSimple w:instr=" SEQ Figure \* ARABIC ">
         <w:r>
           <w:rPr>
             <w:noProof/>
           </w:rPr>
-          <w:t>2</w:t>
+          <w:t>3</w:t>
         </w:r>
       </w:fldSimple>
       <w:r>
-        <w:t>: Structure of Transactions Stored on Blockchain</w:t>
-      </w:r>
-    </w:p>
-    <w:p>
-      <w:r>
-        <w:t>Transactions can only be redeemed with the correct private key using P2PK algorithms and ecdsa, meaning</w:t>
-      </w:r>
-      <w:r>
-        <w:t xml:space="preserve"> that</w:t>
-      </w:r>
-      <w:r>
-        <w:t xml:space="preserve"> only </w:t>
-      </w:r>
-      <w:r>
-        <w:t>the person with access to the relevant private key can spend the coins. All transactions are verifi</w:t>
-      </w:r>
-      <w:r>
-        <w:t>ed before being added to the blockchain to ensure double-spends or other invalid transactions cannot happen, ensuring all t</w:t>
-      </w:r>
-      <w:r>
-        <w:t>ransactions are safe and secure.</w:t>
-      </w:r>
-      <w:r>
+        <w:t>: Results from Testing Time and Attempts for Block Mining</w:t>
+      </w:r>
+    </w:p>
+    <w:p>
+      <w:pPr>
+        <w:keepNext/>
+      </w:pPr>
+      <w:r>
+        <w:t>These results can also be seen plotted on the two graphs below. The Y-axis is logarithmic, to show the differences between each step more clearly, and a trendline has been added to show the time and attempts increase in a roughly exponential fashion as the difficulty increases.</w:t>
+      </w:r>
+      <w:r>
+        <w:rPr>
+          <w:noProof/>
+          <w:lang w:eastAsia="en-GB"/>
+        </w:rPr>
         <w:t xml:space="preserve"> </w:t>
       </w:r>
       <w:r>
-        <w:t>A</w:t>
-      </w:r>
-      <w:r>
-        <w:t>ll transactions on the blockchain can be viewed by anyone,</w:t>
-      </w:r>
-      <w:r>
-        <w:t xml:space="preserve"> meaning they are transparent. Merkle hash trees are used to verify the integrity of transactions on the blockchain, so you can check that none of the transactions have been tampered with</w:t>
-      </w:r>
-      <w:r>
-        <w:t>. S</w:t>
-      </w:r>
-      <w:r>
-        <w:t>ince these are stored in the block</w:t>
-      </w:r>
-      <w:r>
-        <w:t xml:space="preserve"> header, any changes to the M</w:t>
-      </w:r>
-      <w:r>
-        <w:t xml:space="preserve">erkle root </w:t>
-      </w:r>
-      <w:r>
-        <w:t>which would indicate</w:t>
-      </w:r>
-      <w:r>
-        <w:t xml:space="preserve"> changes to the transaction list would </w:t>
-      </w:r>
-      <w:r>
-        <w:t>alter the hash of the block, automatically removing</w:t>
+        <w:rPr>
+          <w:noProof/>
+          <w:lang w:eastAsia="en-GB"/>
+        </w:rPr>
+        <w:drawing>
+          <wp:inline distT="0" distB="0" distL="0" distR="0" wp14:anchorId="62822ACA" wp14:editId="188C6127">
+            <wp:extent cx="5727700" cy="1663700"/>
+            <wp:effectExtent l="0" t="0" r="12700" b="12700"/>
+            <wp:docPr id="8" name="Picture 8" descr="graph_times.png"/>
+            <wp:cNvGraphicFramePr>
+              <a:graphicFrameLocks xmlns:a="http://schemas.openxmlformats.org/drawingml/2006/main" noChangeAspect="1"/>
+            </wp:cNvGraphicFramePr>
+            <a:graphic xmlns:a="http://schemas.openxmlformats.org/drawingml/2006/main">
+              <a:graphicData uri="http://schemas.openxmlformats.org/drawingml/2006/picture">
+                <pic:pic xmlns:pic="http://schemas.openxmlformats.org/drawingml/2006/picture">
+                  <pic:nvPicPr>
+                    <pic:cNvPr id="0" name="Picture 5" descr="graph_times.png"/>
+                    <pic:cNvPicPr>
+                      <a:picLocks noChangeAspect="1" noChangeArrowheads="1"/>
+                    </pic:cNvPicPr>
+                  </pic:nvPicPr>
+                  <pic:blipFill>
+                    <a:blip r:embed="rId10">
+                      <a:extLst>
+                        <a:ext uri="{28A0092B-C50C-407E-A947-70E740481C1C}">
+                          <a14:useLocalDpi xmlns:a14="http://schemas.microsoft.com/office/drawing/2010/main" val="0"/>
+                        </a:ext>
+                      </a:extLst>
+                    </a:blip>
+                    <a:srcRect/>
+                    <a:stretch>
+                      <a:fillRect/>
+                    </a:stretch>
+                  </pic:blipFill>
+                  <pic:spPr bwMode="auto">
+                    <a:xfrm>
+                      <a:off x="0" y="0"/>
+                      <a:ext cx="5727700" cy="1663700"/>
+                    </a:xfrm>
+                    <a:prstGeom prst="rect">
+                      <a:avLst/>
+                    </a:prstGeom>
+                    <a:noFill/>
+                    <a:ln>
+                      <a:noFill/>
+                    </a:ln>
+                  </pic:spPr>
+                </pic:pic>
+              </a:graphicData>
+            </a:graphic>
+          </wp:inline>
+        </w:drawing>
+      </w:r>
+    </w:p>
+    <w:p>
+      <w:pPr>
+        <w:pStyle w:val="Caption"/>
+      </w:pPr>
+      <w:r>
+        <w:t xml:space="preserve">Figure </w:t>
+      </w:r>
+      <w:fldSimple w:instr=" SEQ Figure \* ARABIC ">
+        <w:r>
+          <w:rPr>
+            <w:noProof/>
+          </w:rPr>
+          <w:t>4</w:t>
+        </w:r>
+      </w:fldSimple>
+      <w:r>
+        <w:t>: Graph showing results displayed above. Exponential relationship is shown by trendline.</w:t>
+      </w:r>
+    </w:p>
+    <w:p>
+      <w:r>
+        <w:t>Unfortunately, my machine was only able to mine blocks up to a difficulty of 6. The machine I was using has a</w:t>
+      </w:r>
+      <w:r>
+        <w:t>n</w:t>
       </w:r>
       <w:r>
         <w:t xml:space="preserve"> </w:t>
       </w:r>
       <w:r>
-        <w:t xml:space="preserve">it </w:t>
-      </w:r>
-      <w:bookmarkStart w:id="0" w:name="_GoBack"/>
-      <w:bookmarkEnd w:id="0"/>
-      <w:r>
-        <w:t>from the chain.</w:t>
+        <w:t>Intel Core i7-3520M</w:t>
+      </w:r>
+      <w:r>
+        <w:t>, from 2012, and 8gb of RAM.</w:t>
+      </w:r>
+      <w:r>
+        <w:t xml:space="preserve"> If I were to continue the tests to difficulty 7</w:t>
+      </w:r>
+      <w:r>
+        <w:t xml:space="preserve"> and the</w:t>
+      </w:r>
+      <w:r>
+        <w:t xml:space="preserve"> exponential relationship were to continue, it woul</w:t>
+      </w:r>
+      <w:r>
+        <w:t>d probably have taken 8-10 hours to complete. With a given maximum nonce value of 100,000</w:t>
+      </w:r>
+      <w:r>
+        <w:t xml:space="preserve">, you would expect the system to only be able to mine block up to difficulty 4. This is because 100,000 is 186A0 in hexadecimal, which is a 5 digit number. If we were to assume the hash value would be unique for every </w:t>
+      </w:r>
+      <w:r>
+        <w:t xml:space="preserve">possible </w:t>
+      </w:r>
+      <w:r>
+        <w:t>nonce</w:t>
+      </w:r>
+      <w:r>
+        <w:t>, it is possible that we could exhaust all 100,000 possible nonce values and not find once which results in the hash having 5 leading 0’s</w:t>
+      </w:r>
+      <w:r>
+        <w:t>, since if the first 5 values were unique for every nonce, we do not have enough nonce</w:t>
+      </w:r>
+      <w:r>
+        <w:t>s to cover every possibility for</w:t>
+      </w:r>
+      <w:r>
+        <w:t xml:space="preserve"> the first 5 digits.</w:t>
+      </w:r>
+      <w:r>
+        <w:t xml:space="preserve"> </w:t>
       </w:r>
     </w:p>
     <w:p/>
+    <w:p>
+      <w:r>
+        <w:t>Task 2</w:t>
+      </w:r>
+    </w:p>
     <w:p/>
-    <w:p/>
-    <w:p>
-      <w:r>
-        <w:t>Task 2</w:t>
-      </w:r>
-    </w:p>
-    <w:p/>
-    <w:p>
-      <w:r>
-        <w:t xml:space="preserve">For </w:t>
-      </w:r>
-      <w:r>
-        <w:t>this task, I studied block 93036</w:t>
+    <w:p>
+      <w:r>
+        <w:t>I studied block 93036</w:t>
       </w:r>
       <w:r>
         <w:t xml:space="preserve"> on the BTC </w:t>
@@ -280,7 +525,10 @@
         <w:t>block chain</w:t>
       </w:r>
       <w:r>
-        <w:t xml:space="preserve">. This block received </w:t>
+        <w:t>, which</w:t>
+      </w:r>
+      <w:r>
+        <w:t xml:space="preserve"> received </w:t>
       </w:r>
       <w:r>
         <w:t>622,383</w:t>
@@ -289,13 +537,22 @@
         <w:t xml:space="preserve"> confirmations</w:t>
       </w:r>
       <w:r>
+        <w:t xml:space="preserve"> and was mined on 20/11/2010</w:t>
+      </w:r>
+      <w:r>
         <w:t xml:space="preserve">. The difficulty for mining this block was </w:t>
       </w:r>
       <w:r>
         <w:t>6,866.90</w:t>
       </w:r>
       <w:r>
-        <w:t xml:space="preserve">, whereas the difficulty on the date which I accessed the block (21/12/2021) was </w:t>
+        <w:t>, whereas the</w:t>
+      </w:r>
+      <w:r>
+        <w:t xml:space="preserve"> mining</w:t>
+      </w:r>
+      <w:r>
+        <w:t xml:space="preserve"> difficulty on the date which I accessed the block (21/12/2021) was </w:t>
       </w:r>
       <w:r>
         <w:t>24,195,286,980,613.62</w:t>
@@ -307,10 +564,22 @@
         <w:t>t, which shows that the hash rate of the BTC network has increased massively since November 2010</w:t>
       </w:r>
       <w:r>
-        <w:t>. If we take the log of this number in base 2, we get approximately 31, meaning the difficulty has doubl</w:t>
-      </w:r>
-      <w:r>
-        <w:t>ed 31 times in about 11 years. If we compare this to Moore’s Law</w:t>
+        <w:t xml:space="preserve">. </w:t>
+      </w:r>
+      <w:r>
+        <w:t>The log of this number in base 2 is</w:t>
+      </w:r>
+      <w:r>
+        <w:t xml:space="preserve"> approximately 31, meaning the difficulty has doubl</w:t>
+      </w:r>
+      <w:r>
+        <w:t xml:space="preserve">ed 31 times in about 11 years. </w:t>
+      </w:r>
+      <w:r>
+        <w:t>Compared to</w:t>
+      </w:r>
+      <w:r>
+        <w:t xml:space="preserve"> Moore’s Law</w:t>
       </w:r>
       <w:r>
         <w:t>, which posits that computing power should roughly double every year</w:t>
@@ -343,13 +612,22 @@
         <w:t xml:space="preserve">of bitcoin has been since 2010: </w:t>
       </w:r>
       <w:r>
-        <w:t>if we look at the changes in price between these two dates, we see the price has doubled roughly 17 times</w:t>
+        <w:t>if we look at</w:t>
+      </w:r>
+      <w:r>
+        <w:t xml:space="preserve"> changes in price between these two dates, we see the price has doubled roughly 17 times</w:t>
       </w:r>
       <w:r>
         <w:t xml:space="preserve">, </w:t>
       </w:r>
       <w:r>
-        <w:t>which confirms that most of this increase in difficulty can be attributed to increases in popularity rather than advances in computing power</w:t>
+        <w:t>which confirms that most of this increase in difficult</w:t>
+      </w:r>
+      <w:r>
+        <w:t>y can be attributed to increased</w:t>
+      </w:r>
+      <w:r>
+        <w:t xml:space="preserve"> popularity rather than advances in computing power</w:t>
       </w:r>
       <w:r>
         <w:t>.</w:t>
@@ -373,7 +651,7 @@
         <w:t xml:space="preserve"> £8.88 </w:t>
       </w:r>
       <w:r>
-        <w:t>at the time (20/11/2010), but would be worth £</w:t>
+        <w:t>at the time but would be worth £</w:t>
       </w:r>
       <w:r>
         <w:t>1</w:t>
@@ -397,7 +675,13 @@
         <w:t xml:space="preserve"> </w:t>
       </w:r>
       <w:r>
-        <w:t xml:space="preserve">Two transactions in this block by hash were </w:t>
+        <w:t>Two tr</w:t>
+      </w:r>
+      <w:r>
+        <w:t>ansactions in this block</w:t>
+      </w:r>
+      <w:r>
+        <w:t xml:space="preserve"> were </w:t>
       </w:r>
       <w:r>
         <w:t xml:space="preserve">650168cf2c0111fa4fd6589f621cd1980b3c439983c72dfed9946853124935ae </w:t>
@@ -405,12 +689,24 @@
       <w:r>
         <w:t>(</w:t>
       </w:r>
-      <w:hyperlink r:id="rId9" w:history="1">
+      <w:hyperlink r:id="rId11" w:history="1">
         <w:r>
           <w:rPr>
             <w:rStyle w:val="Hyperlink"/>
           </w:rPr>
-          <w:t>https://www.blockchain.com/btc/tx/650168cf2c0111fa4fd6589f621cd1980b3c439983c72dfed9946853124935ae</w:t>
+          <w:t>https://www.blockchain.com/btc/tx/650168cf2c0111fa4fd6589f62</w:t>
+        </w:r>
+        <w:r>
+          <w:rPr>
+            <w:rStyle w:val="Hyperlink"/>
+          </w:rPr>
+          <w:t>1</w:t>
+        </w:r>
+        <w:r>
+          <w:rPr>
+            <w:rStyle w:val="Hyperlink"/>
+          </w:rPr>
+          <w:t>cd1980b3c439983c72dfed9946853124935ae</w:t>
         </w:r>
       </w:hyperlink>
       <w:r>
@@ -422,7 +718,7 @@
       <w:r>
         <w:t>(</w:t>
       </w:r>
-      <w:hyperlink r:id="rId10" w:history="1">
+      <w:hyperlink r:id="rId12" w:history="1">
         <w:r>
           <w:rPr>
             <w:rStyle w:val="Hyperlink"/>
@@ -434,19 +730,52 @@
         <w:t>.</w:t>
       </w:r>
       <w:r>
-        <w:t xml:space="preserve"> The reward was sent to the address </w:t>
+        <w:t xml:space="preserve"> The </w:t>
+      </w:r>
+      <w:r>
+        <w:t xml:space="preserve">block </w:t>
+      </w:r>
+      <w:r>
+        <w:t xml:space="preserve">reward was sent to the address </w:t>
       </w:r>
       <w:r>
         <w:t>1ENDYyEEXqdhKTM2pmhLghtq4NAkvgSNAU</w:t>
       </w:r>
       <w:r>
-        <w:t xml:space="preserve">. The first transaction at this address was the coinbase transaction from the mining of the block, this transaction has the hash </w:t>
+        <w:t>. The first transaction at this address was the coinbase transaction from the mining of the block</w:t>
+      </w:r>
+      <w:r>
+        <w:t xml:space="preserve"> with</w:t>
+      </w:r>
+      <w:r>
+        <w:t xml:space="preserve"> the hash </w:t>
       </w:r>
       <w:r>
         <w:t>da2cc47a9bd590b3e3741f730045b82513c28d49463a47622430d0b32627a7f8</w:t>
       </w:r>
       <w:r>
-        <w:t xml:space="preserve"> and it received the block reward of 50 BTC. The only other transaction involving this address was on 01/02/2021 with hash </w:t>
+        <w:t>,</w:t>
+      </w:r>
+      <w:r>
+        <w:t xml:space="preserve"> </w:t>
+      </w:r>
+      <w:r>
+        <w:t xml:space="preserve">receiving </w:t>
+      </w:r>
+      <w:r>
+        <w:t xml:space="preserve">the block reward of 50 BTC. </w:t>
+      </w:r>
+      <w:r>
+        <w:t>An</w:t>
+      </w:r>
+      <w:r>
+        <w:t>other transaction involving this addr</w:t>
+      </w:r>
+      <w:r>
+        <w:t>ess happened</w:t>
+      </w:r>
+      <w:r>
+        <w:t xml:space="preserve"> on 01/02/2021 with hash </w:t>
       </w:r>
       <w:r>
         <w:t>621a5b844bc602388adff93237cc86ee0bccd334d72ee8c0012c439b03f2f698</w:t>
@@ -464,7 +793,7 @@
         <w:t>0.00000547</w:t>
       </w:r>
       <w:r>
-        <w:t xml:space="preserve"> BTC from the address </w:t>
+        <w:t xml:space="preserve"> BTC from </w:t>
       </w:r>
       <w:r>
         <w:t>bc1qw7wg6mk352uetqyelcs35szqa9389hzg57qxkt</w:t>
@@ -473,7 +802,13 @@
         <w:t>.</w:t>
       </w:r>
       <w:r>
-        <w:t xml:space="preserve"> There were a total of 314 recipients in this transaction, with </w:t>
+        <w:t xml:space="preserve"> There </w:t>
+      </w:r>
+      <w:r>
+        <w:t xml:space="preserve">were </w:t>
+      </w:r>
+      <w:r>
+        <w:t xml:space="preserve">314 recipients in this transaction, with </w:t>
       </w:r>
       <w:r>
         <w:t>1.64234928</w:t>
@@ -482,12 +817,7 @@
         <w:t xml:space="preserve"> BTC being sent in total.</w:t>
       </w:r>
       <w:r>
-        <w:t xml:space="preserve"> The fee for this transaction was </w:t>
-      </w:r>
-    </w:p>
-    <w:p>
-      <w:r>
-        <w:t>0.00264275 BTC.</w:t>
+        <w:t xml:space="preserve"> The fee for this transaction was 0.00264275 BTC.</w:t>
       </w:r>
     </w:p>
     <w:p/>
@@ -507,36 +837,43 @@
     </w:p>
     <w:p>
       <w:r>
-        <w:t>Password is not a secure way to store bitcoins, as someone could find the address of john’s transaction and then use brute</w:t>
-      </w:r>
-      <w:r>
-        <w:t xml:space="preserve"> force methods by hashing</w:t>
-      </w:r>
-      <w:r>
-        <w:t xml:space="preserve"> strings until one matches the address of the transaction</w:t>
-      </w:r>
-      <w:r>
-        <w:t>, which may not take very long if they already have some idea of what the password could be, or if John had used the password elsewhere on either a past transaction</w:t>
-      </w:r>
-      <w:r>
-        <w:t xml:space="preserve"> or unsecure website</w:t>
-      </w:r>
-      <w:r>
-        <w:t>. They could then use this to redeem the transaction.</w:t>
-      </w:r>
-    </w:p>
-    <w:p>
+        <w:t>Password isn’t</w:t>
+      </w:r>
+      <w:r>
+        <w:t xml:space="preserve"> a secure way to store bitcoins,</w:t>
+      </w:r>
+      <w:r>
+        <w:t xml:space="preserve"> since to redeem the transaction the password will have to be put on the blockchain in plaintext, meaning it will be visible to anyone</w:t>
+      </w:r>
+      <w:r>
+        <w:t xml:space="preserve">, so </w:t>
+      </w:r>
+      <w:r>
+        <w:t>he cannot use the password more than once</w:t>
+      </w:r>
+      <w:r>
+        <w:t>. Additionally,</w:t>
+      </w:r>
+      <w:r>
+        <w:t xml:space="preserve"> someone could guess the password by hashing </w:t>
+      </w:r>
+      <w:r>
+        <w:t>strings until they match the locking script, which could be easy if his password is not very secure</w:t>
+      </w:r>
+      <w:r>
+        <w:t xml:space="preserve">. </w:t>
+      </w:r>
       <w:r>
         <w:t>P2SH would fix this security issue as</w:t>
       </w:r>
       <w:r>
-        <w:t xml:space="preserve"> it is not a pas</w:t>
-      </w:r>
-      <w:r>
-        <w:t>sword that is hashed but</w:t>
-      </w:r>
-      <w:r>
-        <w:t xml:space="preserve"> a script. This script usually contains a public key </w:t>
+        <w:t xml:space="preserve"> a script</w:t>
+      </w:r>
+      <w:r>
+        <w:t xml:space="preserve"> is hashed, not a password. This script </w:t>
+      </w:r>
+      <w:r>
+        <w:t xml:space="preserve">contains a public key </w:t>
       </w:r>
       <w:r>
         <w:t xml:space="preserve">with a corresponding signature using ECDSA. This would be much harder to brute force as </w:t>
@@ -557,12 +894,21 @@
         <w:t>ot revealed in the script it can be reused</w:t>
       </w:r>
       <w:r>
-        <w:t>, unlike the password which would be revealed in plaintext after every transaction.</w:t>
+        <w:t xml:space="preserve"> unlike the password.</w:t>
       </w:r>
     </w:p>
     <w:p/>
     <w:p>
       <w:r>
+        <w:t xml:space="preserve">The </w:t>
+      </w:r>
+      <w:r>
+        <w:t>updated script for John’s bitcoins is a P2SH script using multisig, which requires 2 signatures from 2 private keys. John could keep 1 private key and give the other to a trusted third party, and when redeeming the transaction, he can ask them to send him the relevant signature. This means that if his private key is compromised, the attacker still can’t redeem his bitcoins.</w:t>
+      </w:r>
+    </w:p>
+    <w:p/>
+    <w:p>
+      <w:r>
         <w:t>Task 3</w:t>
       </w:r>
     </w:p>
@@ -571,7 +917,7 @@
       <w:r>
         <w:t xml:space="preserve">The first step is to install the Metamask browser extension. Links to versions for different browsers can be found at </w:t>
       </w:r>
-      <w:hyperlink r:id="rId11" w:history="1">
+      <w:hyperlink r:id="rId13" w:history="1">
         <w:r>
           <w:rPr>
             <w:rStyle w:val="Hyperlink"/>
@@ -580,30 +926,70 @@
         </w:r>
       </w:hyperlink>
       <w:r>
-        <w:t>. The purpose of Metamask is to provide us with a wallet with which to store Ethers</w:t>
-      </w:r>
-      <w:r>
-        <w:t xml:space="preserve"> at an address</w:t>
-      </w:r>
-      <w:r>
-        <w:t xml:space="preserve"> for the Ropsten test network which we can use to deploy contracts</w:t>
+        <w:t xml:space="preserve">. Metamask </w:t>
+      </w:r>
+      <w:r>
+        <w:t>provides us with a wallet</w:t>
+      </w:r>
+      <w:r>
+        <w:t xml:space="preserve"> to store Ethers</w:t>
+      </w:r>
+      <w:r>
+        <w:t xml:space="preserve"> in</w:t>
+      </w:r>
+      <w:r>
+        <w:t xml:space="preserve"> </w:t>
+      </w:r>
+      <w:r>
+        <w:t>so we can</w:t>
+      </w:r>
+      <w:r>
+        <w:t xml:space="preserve"> deploy contracts</w:t>
       </w:r>
       <w:r>
         <w:t xml:space="preserve"> on the blockchain</w:t>
       </w:r>
       <w:r>
-        <w:t xml:space="preserve">. Once you have installed the extension, it will walk you through the steps of creating a new wallet. After creating a wallet, we must </w:t>
+        <w:t xml:space="preserve"> over the Ropsten test network</w:t>
+      </w:r>
+      <w:r>
+        <w:t xml:space="preserve">. </w:t>
+      </w:r>
+      <w:r>
+        <w:t>After installing</w:t>
+      </w:r>
+      <w:r>
+        <w:t xml:space="preserve"> the extension, it will walk you through creating a new wallet. After creating a wallet, we must </w:t>
       </w:r>
       <w:r>
         <w:t>switch</w:t>
       </w:r>
       <w:r>
-        <w:t xml:space="preserve"> from the Ethereum main network to the Ropsten test network, since we don’t want to have to spend actual Ethereum and waste space and resources on the blockchain when testing and developing contracts. To do this, navigate to Settings =&gt; Advanced and then toggle on ‘Show Test Networks’. Once you have done this, you should be able to switch to the Ropsten test network at the top, as shown in the series of images below.</w:t>
+        <w:t xml:space="preserve"> from the Ethereum main network to the Ropsten test network, since we don’t want t</w:t>
+      </w:r>
+      <w:r>
+        <w:t xml:space="preserve">o </w:t>
+      </w:r>
+      <w:r>
+        <w:t>spend actual Ethereum and waste space and resources on the blockchain when testing and developing contracts. To do this, navigate to Setting</w:t>
+      </w:r>
+      <w:r>
+        <w:t>s =&gt; Advanced and then toggle</w:t>
+      </w:r>
+      <w:r>
+        <w:t xml:space="preserve"> ‘Show Test Networks’. Once you have done this, you should be able to switch to the</w:t>
+      </w:r>
+      <w:r>
+        <w:t xml:space="preserve"> Ropsten test network</w:t>
+      </w:r>
+      <w:r>
+        <w:t>, as shown in the series of images below.</w:t>
       </w:r>
     </w:p>
     <w:p>
       <w:pPr>
         <w:keepNext/>
+        <w:jc w:val="center"/>
       </w:pPr>
       <w:r>
         <w:rPr>
@@ -611,9 +997,9 @@
           <w:lang w:eastAsia="en-GB"/>
         </w:rPr>
         <w:drawing>
-          <wp:inline distT="0" distB="0" distL="0" distR="0" wp14:anchorId="5ADC383C" wp14:editId="6E085F94">
-            <wp:extent cx="5715000" cy="2413000"/>
-            <wp:effectExtent l="0" t="0" r="0" b="0"/>
+          <wp:inline distT="0" distB="0" distL="0" distR="0" wp14:anchorId="5ADC383C" wp14:editId="11F09A7B">
+            <wp:extent cx="5194935" cy="2193417"/>
+            <wp:effectExtent l="0" t="0" r="12065" b="0"/>
             <wp:docPr id="1" name="Picture 1" descr="../../../../../../../Desktop/Screenshot%202022-01-16%20at%201"/>
             <wp:cNvGraphicFramePr>
               <a:graphicFrameLocks xmlns:a="http://schemas.openxmlformats.org/drawingml/2006/main" noChangeAspect="1"/>
@@ -628,7 +1014,7 @@
                     </pic:cNvPicPr>
                   </pic:nvPicPr>
                   <pic:blipFill>
-                    <a:blip r:embed="rId12">
+                    <a:blip r:embed="rId14">
                       <a:extLst>
                         <a:ext uri="{28A0092B-C50C-407E-A947-70E740481C1C}">
                           <a14:useLocalDpi xmlns:a14="http://schemas.microsoft.com/office/drawing/2010/main" val="0"/>
@@ -643,7 +1029,7 @@
                   <pic:spPr bwMode="auto">
                     <a:xfrm>
                       <a:off x="0" y="0"/>
-                      <a:ext cx="5715000" cy="2413000"/>
+                      <a:ext cx="5219743" cy="2203892"/>
                     </a:xfrm>
                     <a:prstGeom prst="rect">
                       <a:avLst/>
@@ -663,6 +1049,119 @@
     <w:p>
       <w:pPr>
         <w:pStyle w:val="Caption"/>
+        <w:jc w:val="center"/>
+      </w:pPr>
+      <w:r>
+        <w:t xml:space="preserve">Figure </w:t>
+      </w:r>
+      <w:r>
+        <w:fldChar w:fldCharType="begin"/>
+      </w:r>
+      <w:r>
+        <w:instrText xml:space="preserve"> SEQ Figure \* ARABIC </w:instrText>
+      </w:r>
+      <w:r>
+        <w:fldChar w:fldCharType="separate"/>
+      </w:r>
+      <w:r>
+        <w:rPr>
+          <w:noProof/>
+        </w:rPr>
+        <w:t>5</w:t>
+      </w:r>
+      <w:r>
+        <w:rPr>
+          <w:noProof/>
+        </w:rPr>
+        <w:fldChar w:fldCharType="end"/>
+      </w:r>
+      <w:r>
+        <w:t>: Steps to change from Ethereum Mainnet to Ropsten Test Network</w:t>
+      </w:r>
+    </w:p>
+    <w:p>
+      <w:r>
+        <w:t>Once you have a wallet, you can load te</w:t>
+      </w:r>
+      <w:r>
+        <w:t xml:space="preserve">st ethers into it by visiting a test ether faucet, such as the one at </w:t>
+      </w:r>
+      <w:hyperlink r:id="rId15" w:history="1">
+        <w:r>
+          <w:rPr>
+            <w:rStyle w:val="Hyperlink"/>
+          </w:rPr>
+          <w:t>https://faucet.metamask.io/</w:t>
+        </w:r>
+      </w:hyperlink>
+      <w:r>
+        <w:t xml:space="preserve">. </w:t>
+      </w:r>
+    </w:p>
+    <w:p>
+      <w:pPr>
+        <w:keepNext/>
+        <w:jc w:val="center"/>
+      </w:pPr>
+      <w:r>
+        <w:rPr>
+          <w:noProof/>
+          <w:lang w:eastAsia="en-GB"/>
+        </w:rPr>
+        <w:drawing>
+          <wp:inline distT="0" distB="0" distL="0" distR="0" wp14:anchorId="4F9976F8" wp14:editId="4D75EDB2">
+            <wp:extent cx="1630997" cy="2745740"/>
+            <wp:effectExtent l="0" t="0" r="0" b="0"/>
+            <wp:docPr id="4" name="Picture 4" descr="../../Screenshot%202022-02-02%20at%2013.26.09.png"/>
+            <wp:cNvGraphicFramePr>
+              <a:graphicFrameLocks xmlns:a="http://schemas.openxmlformats.org/drawingml/2006/main" noChangeAspect="1"/>
+            </wp:cNvGraphicFramePr>
+            <a:graphic xmlns:a="http://schemas.openxmlformats.org/drawingml/2006/main">
+              <a:graphicData uri="http://schemas.openxmlformats.org/drawingml/2006/picture">
+                <pic:pic xmlns:pic="http://schemas.openxmlformats.org/drawingml/2006/picture">
+                  <pic:nvPicPr>
+                    <pic:cNvPr id="0" name="Picture 1" descr="../../Screenshot%202022-02-02%20at%2013.26.09.png"/>
+                    <pic:cNvPicPr>
+                      <a:picLocks noChangeAspect="1" noChangeArrowheads="1"/>
+                    </pic:cNvPicPr>
+                  </pic:nvPicPr>
+                  <pic:blipFill>
+                    <a:blip r:embed="rId16">
+                      <a:extLst>
+                        <a:ext uri="{28A0092B-C50C-407E-A947-70E740481C1C}">
+                          <a14:useLocalDpi xmlns:a14="http://schemas.microsoft.com/office/drawing/2010/main" val="0"/>
+                        </a:ext>
+                      </a:extLst>
+                    </a:blip>
+                    <a:srcRect/>
+                    <a:stretch>
+                      <a:fillRect/>
+                    </a:stretch>
+                  </pic:blipFill>
+                  <pic:spPr bwMode="auto">
+                    <a:xfrm>
+                      <a:off x="0" y="0"/>
+                      <a:ext cx="1652470" cy="2781890"/>
+                    </a:xfrm>
+                    <a:prstGeom prst="rect">
+                      <a:avLst/>
+                    </a:prstGeom>
+                    <a:noFill/>
+                    <a:ln>
+                      <a:noFill/>
+                    </a:ln>
+                  </pic:spPr>
+                </pic:pic>
+              </a:graphicData>
+            </a:graphic>
+          </wp:inline>
+        </w:drawing>
+      </w:r>
+    </w:p>
+    <w:p>
+      <w:pPr>
+        <w:pStyle w:val="Caption"/>
+        <w:jc w:val="center"/>
       </w:pPr>
       <w:r>
         <w:t xml:space="preserve">Figure </w:t>
@@ -672,18 +1171,519 @@
           <w:rPr>
             <w:noProof/>
           </w:rPr>
-          <w:t>3</w:t>
+          <w:t>6</w:t>
         </w:r>
       </w:fldSimple>
       <w:r>
-        <w:t>: Steps to change from Ethereum Mainnet to Ropsten Test Network</w:t>
+        <w:t>: Wallet containing 1.3 Test Ethers.</w:t>
+      </w:r>
+    </w:p>
+    <w:p>
+      <w:r>
+        <w:t xml:space="preserve">Once we have some test ethers, we can experiment with </w:t>
+      </w:r>
+      <w:r>
+        <w:t>deploying our</w:t>
+      </w:r>
+      <w:r>
+        <w:t xml:space="preserve"> smart contract on the blockchain.</w:t>
+      </w:r>
+      <w:r>
+        <w:t xml:space="preserve"> We can do that directly through Remix IDE or </w:t>
+      </w:r>
+      <w:r>
+        <w:t>we can do it locally using Ganache by setting up a blockchain on our system. When doing it over Remix IDE, the gas cost for deploying the transaction was 466</w:t>
+      </w:r>
+      <w:r>
+        <w:t>,</w:t>
+      </w:r>
+      <w:r>
+        <w:t>033,</w:t>
+      </w:r>
+      <w:r>
+        <w:t xml:space="preserve"> which is 0.000466033 ether or 466,033,000,000,000 wei,</w:t>
+      </w:r>
+      <w:r>
+        <w:t xml:space="preserve"> compared to using ganache, where it was only 248</w:t>
+      </w:r>
+      <w:r>
+        <w:t>,</w:t>
+      </w:r>
+      <w:r>
+        <w:t>842</w:t>
+      </w:r>
+      <w:r>
+        <w:t xml:space="preserve"> gas, which is 0.000248842 ether, or 248,842,000,000,000 wei. This could be because the ganache blockchain is hosted locally, so does not have to be deployed over the internet.</w:t>
+      </w:r>
+    </w:p>
+    <w:p>
+      <w:pPr>
+        <w:keepNext/>
+      </w:pPr>
+      <w:r>
+        <w:rPr>
+          <w:noProof/>
+          <w:lang w:eastAsia="en-GB"/>
+        </w:rPr>
+        <w:drawing>
+          <wp:inline distT="0" distB="0" distL="0" distR="0" wp14:anchorId="64B8B253" wp14:editId="2D940E55">
+            <wp:extent cx="5715000" cy="3365500"/>
+            <wp:effectExtent l="0" t="0" r="0" b="12700"/>
+            <wp:docPr id="5" name="Picture 5" descr="../../Screenshot%202022-01-16%20at%2018.13.31.png"/>
+            <wp:cNvGraphicFramePr>
+              <a:graphicFrameLocks xmlns:a="http://schemas.openxmlformats.org/drawingml/2006/main" noChangeAspect="1"/>
+            </wp:cNvGraphicFramePr>
+            <a:graphic xmlns:a="http://schemas.openxmlformats.org/drawingml/2006/main">
+              <a:graphicData uri="http://schemas.openxmlformats.org/drawingml/2006/picture">
+                <pic:pic xmlns:pic="http://schemas.openxmlformats.org/drawingml/2006/picture">
+                  <pic:nvPicPr>
+                    <pic:cNvPr id="0" name="Picture 2" descr="../../Screenshot%202022-01-16%20at%2018.13.31.png"/>
+                    <pic:cNvPicPr>
+                      <a:picLocks noChangeAspect="1" noChangeArrowheads="1"/>
+                    </pic:cNvPicPr>
+                  </pic:nvPicPr>
+                  <pic:blipFill>
+                    <a:blip r:embed="rId17">
+                      <a:extLst>
+                        <a:ext uri="{28A0092B-C50C-407E-A947-70E740481C1C}">
+                          <a14:useLocalDpi xmlns:a14="http://schemas.microsoft.com/office/drawing/2010/main" val="0"/>
+                        </a:ext>
+                      </a:extLst>
+                    </a:blip>
+                    <a:srcRect/>
+                    <a:stretch>
+                      <a:fillRect/>
+                    </a:stretch>
+                  </pic:blipFill>
+                  <pic:spPr bwMode="auto">
+                    <a:xfrm>
+                      <a:off x="0" y="0"/>
+                      <a:ext cx="5715000" cy="3365500"/>
+                    </a:xfrm>
+                    <a:prstGeom prst="rect">
+                      <a:avLst/>
+                    </a:prstGeom>
+                    <a:noFill/>
+                    <a:ln>
+                      <a:noFill/>
+                    </a:ln>
+                  </pic:spPr>
+                </pic:pic>
+              </a:graphicData>
+            </a:graphic>
+          </wp:inline>
+        </w:drawing>
+      </w:r>
+    </w:p>
+    <w:p>
+      <w:pPr>
+        <w:pStyle w:val="Caption"/>
+      </w:pPr>
+      <w:r>
+        <w:t xml:space="preserve">Figure </w:t>
+      </w:r>
+      <w:fldSimple w:instr=" SEQ Figure \* ARABIC ">
+        <w:r>
+          <w:rPr>
+            <w:noProof/>
+          </w:rPr>
+          <w:t>7</w:t>
+        </w:r>
+      </w:fldSimple>
+      <w:r>
+        <w:t>: Transaction Details for Deploying over Remix IDE</w:t>
       </w:r>
     </w:p>
     <w:p/>
+    <w:p>
+      <w:pPr>
+        <w:keepNext/>
+      </w:pPr>
+      <w:r>
+        <w:rPr>
+          <w:noProof/>
+          <w:lang w:eastAsia="en-GB"/>
+        </w:rPr>
+        <w:drawing>
+          <wp:inline distT="0" distB="0" distL="0" distR="0" wp14:anchorId="7DB78ED0" wp14:editId="6EE46B35">
+            <wp:extent cx="5715000" cy="711200"/>
+            <wp:effectExtent l="0" t="0" r="0" b="0"/>
+            <wp:docPr id="6" name="Picture 6" descr="../../Screenshot%202022-01-16%20at%2019.04.04.png"/>
+            <wp:cNvGraphicFramePr>
+              <a:graphicFrameLocks xmlns:a="http://schemas.openxmlformats.org/drawingml/2006/main" noChangeAspect="1"/>
+            </wp:cNvGraphicFramePr>
+            <a:graphic xmlns:a="http://schemas.openxmlformats.org/drawingml/2006/main">
+              <a:graphicData uri="http://schemas.openxmlformats.org/drawingml/2006/picture">
+                <pic:pic xmlns:pic="http://schemas.openxmlformats.org/drawingml/2006/picture">
+                  <pic:nvPicPr>
+                    <pic:cNvPr id="0" name="Picture 3" descr="../../Screenshot%202022-01-16%20at%2019.04.04.png"/>
+                    <pic:cNvPicPr>
+                      <a:picLocks noChangeAspect="1" noChangeArrowheads="1"/>
+                    </pic:cNvPicPr>
+                  </pic:nvPicPr>
+                  <pic:blipFill>
+                    <a:blip r:embed="rId18">
+                      <a:extLst>
+                        <a:ext uri="{28A0092B-C50C-407E-A947-70E740481C1C}">
+                          <a14:useLocalDpi xmlns:a14="http://schemas.microsoft.com/office/drawing/2010/main" val="0"/>
+                        </a:ext>
+                      </a:extLst>
+                    </a:blip>
+                    <a:srcRect/>
+                    <a:stretch>
+                      <a:fillRect/>
+                    </a:stretch>
+                  </pic:blipFill>
+                  <pic:spPr bwMode="auto">
+                    <a:xfrm>
+                      <a:off x="0" y="0"/>
+                      <a:ext cx="5715000" cy="711200"/>
+                    </a:xfrm>
+                    <a:prstGeom prst="rect">
+                      <a:avLst/>
+                    </a:prstGeom>
+                    <a:noFill/>
+                    <a:ln>
+                      <a:noFill/>
+                    </a:ln>
+                  </pic:spPr>
+                </pic:pic>
+              </a:graphicData>
+            </a:graphic>
+          </wp:inline>
+        </w:drawing>
+      </w:r>
+    </w:p>
+    <w:p>
+      <w:pPr>
+        <w:pStyle w:val="Caption"/>
+      </w:pPr>
+      <w:r>
+        <w:t xml:space="preserve">Figure </w:t>
+      </w:r>
+      <w:fldSimple w:instr=" SEQ Figure \* ARABIC ">
+        <w:r>
+          <w:rPr>
+            <w:noProof/>
+          </w:rPr>
+          <w:t>8</w:t>
+        </w:r>
+      </w:fldSimple>
+      <w:r>
+        <w:t>: Transaction Details for Deploying over Ganache</w:t>
+      </w:r>
+    </w:p>
+    <w:p>
+      <w:r>
+        <w:t>Task 4</w:t>
+      </w:r>
+    </w:p>
     <w:p/>
     <w:p>
       <w:r>
-        <w:t>Task 4</w:t>
+        <w:t>My chosen cryptocurrency is</w:t>
+      </w:r>
+      <w:r>
+        <w:t xml:space="preserve"> Ada, the</w:t>
+      </w:r>
+      <w:r>
+        <w:t xml:space="preserve"> cryptocurrency</w:t>
+      </w:r>
+      <w:r>
+        <w:t xml:space="preserve"> related to the blockchain platform</w:t>
+      </w:r>
+      <w:r>
+        <w:t xml:space="preserve"> </w:t>
+      </w:r>
+      <w:r>
+        <w:t xml:space="preserve">Cardano which was </w:t>
+      </w:r>
+      <w:r>
+        <w:t>launched in 2017</w:t>
+      </w:r>
+      <w:r>
+        <w:t xml:space="preserve"> by Charles Hoskinson, one of the co-creators of the Ethereum cryptocurrency</w:t>
+      </w:r>
+      <w:r>
+        <w:t xml:space="preserve">. It was developed to be faster, more scalable and more efficient than existing currencies </w:t>
+      </w:r>
+      <w:r>
+        <w:t>like</w:t>
+      </w:r>
+      <w:r>
+        <w:t xml:space="preserve"> Bitcoin, </w:t>
+      </w:r>
+      <w:r>
+        <w:t>using</w:t>
+      </w:r>
+      <w:r>
+        <w:t xml:space="preserve"> a proof-of-stake consensus algorithm</w:t>
+      </w:r>
+      <w:r>
+        <w:t xml:space="preserve"> called Ouroboros</w:t>
+      </w:r>
+      <w:r>
+        <w:t xml:space="preserve"> as opposed to Bitcoin which uses</w:t>
+      </w:r>
+      <w:r>
+        <w:t xml:space="preserve"> a</w:t>
+      </w:r>
+      <w:r>
+        <w:t xml:space="preserve"> proof-of-work</w:t>
+      </w:r>
+      <w:r>
+        <w:t xml:space="preserve"> algorithm</w:t>
+      </w:r>
+      <w:r>
+        <w:t xml:space="preserve">. </w:t>
+      </w:r>
+      <w:r>
+        <w:t xml:space="preserve">This makes it significantly greener </w:t>
+      </w:r>
+      <w:r>
+        <w:t>due to</w:t>
+      </w:r>
+      <w:r>
+        <w:t xml:space="preserve"> lower energy usage, and much like Ethereum</w:t>
+      </w:r>
+      <w:r>
+        <w:t>, the Cardano system</w:t>
+      </w:r>
+      <w:bookmarkStart w:id="0" w:name="_GoBack"/>
+      <w:bookmarkEnd w:id="0"/>
+      <w:r>
+        <w:t xml:space="preserve"> has the functionality to deploy smart contracts</w:t>
+      </w:r>
+      <w:r>
+        <w:t xml:space="preserve"> and dApps</w:t>
+      </w:r>
+      <w:r>
+        <w:t xml:space="preserve"> on the blockchain </w:t>
+      </w:r>
+      <w:r>
+        <w:t xml:space="preserve">with </w:t>
+      </w:r>
+      <w:r>
+        <w:t>its own turing-complete Plutus programming language</w:t>
+      </w:r>
+      <w:r>
+        <w:t>,</w:t>
+      </w:r>
+      <w:r>
+        <w:t xml:space="preserve"> </w:t>
+      </w:r>
+      <w:r>
+        <w:t>[2]</w:t>
+      </w:r>
+      <w:r>
+        <w:t xml:space="preserve"> making it useful as a platform as well as a </w:t>
+      </w:r>
+      <w:r>
+        <w:t>currency</w:t>
+      </w:r>
+      <w:r>
+        <w:t xml:space="preserve">. </w:t>
+      </w:r>
+      <w:r>
+        <w:t>It is the largest cryptocurrency to use proof-of-stake, with a market cap of over $36 billion as of February 2022</w:t>
+      </w:r>
+      <w:r>
+        <w:t xml:space="preserve"> [3</w:t>
+      </w:r>
+      <w:r>
+        <w:t>].</w:t>
+      </w:r>
+    </w:p>
+    <w:p>
+      <w:r>
+        <w:t xml:space="preserve">It has clearly been </w:t>
+      </w:r>
+      <w:r>
+        <w:t>su</w:t>
+      </w:r>
+      <w:r>
+        <w:t xml:space="preserve">ccessful in </w:t>
+      </w:r>
+      <w:r>
+        <w:t>its aims</w:t>
+      </w:r>
+      <w:r>
+        <w:t>: the average block time is 10-20s, meaning a transaction should only take 20s - 10 minutes, much faster than Bitcoin at 10mins – 1 hour [4]. It is far more scalable,</w:t>
+      </w:r>
+      <w:r>
+        <w:t xml:space="preserve"> too,</w:t>
+      </w:r>
+      <w:r>
+        <w:t xml:space="preserve"> since the consensus algorithm doesn’t </w:t>
+      </w:r>
+      <w:r>
+        <w:t>require</w:t>
+      </w:r>
+      <w:r>
+        <w:t xml:space="preserve"> large amounts of computing power to be set up </w:t>
+      </w:r>
+      <w:r>
+        <w:t>to</w:t>
+      </w:r>
+      <w:r>
+        <w:t xml:space="preserve"> mine blocks, it simply requires users </w:t>
+      </w:r>
+      <w:r>
+        <w:t>to stake their currency</w:t>
+      </w:r>
+      <w:r>
+        <w:t xml:space="preserve"> to be given a chance of mining the next block. The faster block time also means transaction throughput is far higher, </w:t>
+      </w:r>
+      <w:r>
+        <w:t xml:space="preserve">with </w:t>
+      </w:r>
+      <w:r>
+        <w:t>max TPS (</w:t>
+      </w:r>
+      <w:r>
+        <w:t>transactions per second</w:t>
+      </w:r>
+      <w:r>
+        <w:t>)</w:t>
+      </w:r>
+      <w:r>
+        <w:t xml:space="preserve"> expected to </w:t>
+      </w:r>
+      <w:r>
+        <w:t>reach 500-1000 in 2022</w:t>
+      </w:r>
+      <w:r>
+        <w:t xml:space="preserve"> [5</w:t>
+      </w:r>
+      <w:r>
+        <w:t>], and</w:t>
+      </w:r>
+      <w:r>
+        <w:t xml:space="preserve"> </w:t>
+      </w:r>
+      <w:r>
+        <w:t>plans for a new Hydra scalability protocol which could</w:t>
+      </w:r>
+      <w:r>
+        <w:t xml:space="preserve"> in the future</w:t>
+      </w:r>
+      <w:r>
+        <w:t xml:space="preserve"> </w:t>
+      </w:r>
+      <w:r>
+        <w:t>increase throughput up</w:t>
+      </w:r>
+      <w:r>
+        <w:t xml:space="preserve"> to</w:t>
+      </w:r>
+      <w:r>
+        <w:t xml:space="preserve"> 1,000,000 TPS</w:t>
+      </w:r>
+      <w:r>
+        <w:t xml:space="preserve"> [6]</w:t>
+      </w:r>
+      <w:r>
+        <w:t>, an</w:t>
+      </w:r>
+      <w:r>
+        <w:t xml:space="preserve"> enormou</w:t>
+      </w:r>
+      <w:r>
+        <w:t>s</w:t>
+      </w:r>
+      <w:r>
+        <w:t xml:space="preserve"> amount</w:t>
+      </w:r>
+      <w:r>
+        <w:t xml:space="preserve"> compared to Bitcoins 7</w:t>
+      </w:r>
+      <w:r>
+        <w:t xml:space="preserve"> </w:t>
+      </w:r>
+      <w:r>
+        <w:t>TPS</w:t>
+      </w:r>
+      <w:r>
+        <w:t xml:space="preserve"> [7]</w:t>
+      </w:r>
+      <w:r>
+        <w:t>. In addition, its energy usage is significantly lower</w:t>
+      </w:r>
+      <w:r>
+        <w:t xml:space="preserve"> than bitcoin: in 2021, Cardano</w:t>
+      </w:r>
+      <w:r>
+        <w:t xml:space="preserve"> was estimated to use 6GWh of energy annually, less than 0.1% of Bitcoin’s enormous 110.53 TWh</w:t>
+      </w:r>
+      <w:r>
+        <w:t>, with Cardano’s network using an estimated less than 1% of the energy per transaction than Bitcoin [8].</w:t>
+      </w:r>
+    </w:p>
+    <w:p>
+      <w:r>
+        <w:t>Ada is mined through a proof-of-stake algorithm</w:t>
+      </w:r>
+      <w:r>
+        <w:t xml:space="preserve">, which requires users to “stake” coins from their wallet </w:t>
+      </w:r>
+      <w:r>
+        <w:t>for</w:t>
+      </w:r>
+      <w:r>
+        <w:t xml:space="preserve"> the chance to mine block</w:t>
+      </w:r>
+      <w:r>
+        <w:t>s</w:t>
+      </w:r>
+      <w:r>
+        <w:t>.</w:t>
+      </w:r>
+      <w:r>
+        <w:t xml:space="preserve"> The more currency a user stakes, the larger the chance of them being allowed to mine the next block</w:t>
+      </w:r>
+      <w:r>
+        <w:t xml:space="preserve"> and receiving coins as a reward</w:t>
+      </w:r>
+      <w:r>
+        <w:t>. Users can also ‘pool’ their currency together to have a large</w:t>
+      </w:r>
+      <w:r>
+        <w:t>r chance of being selected, sharing</w:t>
+      </w:r>
+      <w:r>
+        <w:t xml:space="preserve"> the rewards between themselves [9]</w:t>
+      </w:r>
+      <w:r>
+        <w:t>.</w:t>
+      </w:r>
+      <w:r>
+        <w:t xml:space="preserve"> Security is kept through consensus, with at least half of users currently staking having to agree on a block for it to be mined, and its security is ‘mathematically verifiable’ [9]. However, this does mean </w:t>
+      </w:r>
+      <w:r>
+        <w:t xml:space="preserve">that </w:t>
+      </w:r>
+      <w:r>
+        <w:t>it is still vuln</w:t>
+      </w:r>
+      <w:r>
+        <w:t>erable to the 51% attack, like B</w:t>
+      </w:r>
+      <w:r>
+        <w:t>itcoin.</w:t>
+      </w:r>
+    </w:p>
+    <w:p>
+      <w:r>
+        <w:t>Despite</w:t>
+      </w:r>
+      <w:r>
+        <w:t xml:space="preserve"> this, no major security flaws have been identified within the Cardano system. They have adopted a bug-bounty system, with people being encouraged to report any bugs found to Cardano’s parent company, Input Output Hong Kong, where they may</w:t>
+      </w:r>
+      <w:r>
+        <w:t xml:space="preserve"> be rewarded up to $10,000 [10], and with their design mantra</w:t>
+      </w:r>
+      <w:r>
+        <w:t xml:space="preserve"> of letting formal theory precede practise (the Cardano foundation has produced over 40 academic papers since 2015 [11]), it is likely it will continue to be a reliable and secure cryptocurrency platform.</w:t>
       </w:r>
     </w:p>
     <w:p/>
@@ -697,11 +1697,200 @@
         <w:t xml:space="preserve">[1] </w:t>
       </w:r>
       <w:r>
-        <w:t>Britannica, The Editors of Encyclopaedia. "Moore's law". Encyclopedia Britannica, 26 Dec. 2019, https://www.britannica.com/technology/Moores-law. Accessed 23 December 2021.</w:t>
+        <w:t xml:space="preserve">Britannica, The Editors of Encyclopaedia. "Moore's law". Encyclopedia Britannica, 26 Dec. 2019, </w:t>
+      </w:r>
+      <w:hyperlink r:id="rId19" w:history="1">
+        <w:r>
+          <w:rPr>
+            <w:rStyle w:val="Hyperlink"/>
+          </w:rPr>
+          <w:t>https://www.britannica.com/technology/Moores-law</w:t>
+        </w:r>
+      </w:hyperlink>
+      <w:r>
+        <w:t>. Accessed 23 December 2021.</w:t>
+      </w:r>
+    </w:p>
+    <w:p>
+      <w:r>
+        <w:t xml:space="preserve">[2] Anthony Cuthbertson. “What is Cardano? The “Green” Crypto that Defied Musk’s Bitcoin Crash – and Hopes to Surpass Facebook and Netflix”. Independent, 18 May 2021, </w:t>
+      </w:r>
+      <w:hyperlink r:id="rId20" w:history="1">
+        <w:r>
+          <w:rPr>
+            <w:rStyle w:val="Hyperlink"/>
+          </w:rPr>
+          <w:t>https://www.independent.co.uk/life-style/gadgets-and-tech/cardano-crypto-bitcoin-elon-musk-b1849021.html</w:t>
+        </w:r>
+      </w:hyperlink>
+      <w:r>
+        <w:t>. Accessed 01 February 2022.</w:t>
+      </w:r>
+    </w:p>
+    <w:p>
+      <w:r>
+        <w:t>[3</w:t>
+      </w:r>
+      <w:r>
+        <w:t xml:space="preserve">] CoinMarketCap, </w:t>
+      </w:r>
+      <w:hyperlink r:id="rId21" w:history="1">
+        <w:r>
+          <w:rPr>
+            <w:rStyle w:val="Hyperlink"/>
+          </w:rPr>
+          <w:t>https://coinmarketcap.com/currencies/cardano/</w:t>
+        </w:r>
+      </w:hyperlink>
+      <w:r>
+        <w:t>. Accessed 01 February 2022.</w:t>
+      </w:r>
+    </w:p>
+    <w:p>
+      <w:r>
+        <w:t xml:space="preserve">[4] Capital.com Research Team. “Cardano vs Bitcoin: Which is the Better Asset to Buy in September 2020?”. Capital.com, 04 September 2020. </w:t>
+      </w:r>
+      <w:hyperlink r:id="rId22" w:history="1">
+        <w:r>
+          <w:rPr>
+            <w:rStyle w:val="Hyperlink"/>
+          </w:rPr>
+          <w:t>https://capital.com/cardano-vs-bitcoin</w:t>
+        </w:r>
+      </w:hyperlink>
+      <w:r>
+        <w:t>. Accessed 01 February 2022.</w:t>
+      </w:r>
+    </w:p>
+    <w:p>
+      <w:r>
+        <w:t xml:space="preserve">[5] Siamak Masnavi. “Cardano ($ADA) Whale: ‘Transactions per Second Should Scale to 500-1000 this year’”. Cryptoglobe.com, 19 Jan 2022, </w:t>
+      </w:r>
+      <w:hyperlink r:id="rId23" w:history="1">
+        <w:r>
+          <w:rPr>
+            <w:rStyle w:val="Hyperlink"/>
+          </w:rPr>
+          <w:t>https://www.cryptoglobe.com/latest/2022/01/cardano-ada-whale-transactions-per-second-should-scale-to-500-1000-this-year/</w:t>
+        </w:r>
+      </w:hyperlink>
+      <w:r>
+        <w:t>. Accessed 01 February 2022.</w:t>
+      </w:r>
+    </w:p>
+    <w:p>
+      <w:r>
+        <w:t xml:space="preserve">[6] Cardano Team. “Hydra: The Multi-Headed Scalability Protocol”. summit.cardano.com, </w:t>
+      </w:r>
+      <w:hyperlink r:id="rId24" w:history="1">
+        <w:r>
+          <w:rPr>
+            <w:rStyle w:val="Hyperlink"/>
+          </w:rPr>
+          <w:t>https://summit.cardano.org/sessions/hydra-the-multi-headed-scalability-protocol</w:t>
+        </w:r>
+      </w:hyperlink>
+      <w:r>
+        <w:t>. Accessed 01 February</w:t>
+      </w:r>
+      <w:r>
+        <w:t xml:space="preserve"> 2022</w:t>
+      </w:r>
+    </w:p>
+    <w:p>
+      <w:r>
+        <w:t xml:space="preserve">[7] Jeffrey Craig. “What is Transactions Per Second (TPS): A Comparative Look at Networks”. Phemex.com, 02 Nov. 2021, </w:t>
+      </w:r>
+      <w:hyperlink r:id="rId25" w:history="1">
+        <w:r>
+          <w:rPr>
+            <w:rStyle w:val="Hyperlink"/>
+          </w:rPr>
+          <w:t>https://phemex.com/blogs/what-is-transactions-per-second-tps</w:t>
+        </w:r>
+      </w:hyperlink>
+      <w:r>
+        <w:t>. Accessed 01 February 2022.</w:t>
+      </w:r>
+    </w:p>
+    <w:p>
+      <w:r>
+        <w:t>[8] Jonathan Ponciano. “</w:t>
+      </w:r>
+      <w:r>
+        <w:t>Cardano Surges During $300 Billion Crypto Crash as Musk Eyes Sustainable Bitcoin Alternatives</w:t>
+      </w:r>
+      <w:r>
+        <w:t xml:space="preserve">”. Forbes.com, 13 May 2021, </w:t>
+      </w:r>
+      <w:hyperlink r:id="rId26" w:history="1">
+        <w:r>
+          <w:rPr>
+            <w:rStyle w:val="Hyperlink"/>
+          </w:rPr>
+          <w:t>https://www.forbes.com/sites/jonathanponciano/2021/05/13/cardano-surges-during-300-billion-crypto-crash-as-musk-eyes-sustainable-bitcoin-alternatives/?sh=57a9d273259e</w:t>
+        </w:r>
+      </w:hyperlink>
+      <w:r>
+        <w:t xml:space="preserve"> . Accessed 01 February 2022.</w:t>
+      </w:r>
+    </w:p>
+    <w:p>
+      <w:r>
+        <w:t xml:space="preserve">[9] The Cardano Team, “Ouroboros”. Cardano.org, </w:t>
+      </w:r>
+      <w:hyperlink r:id="rId27" w:history="1">
+        <w:r>
+          <w:rPr>
+            <w:rStyle w:val="Hyperlink"/>
+          </w:rPr>
+          <w:t>https://cardano.org/ouroboros/</w:t>
+        </w:r>
+      </w:hyperlink>
+      <w:r>
+        <w:t>. Accessed 01 February 2022.</w:t>
+      </w:r>
+    </w:p>
+    <w:p>
+      <w:r>
+        <w:t>[10] King kamsi, “</w:t>
+      </w:r>
+      <w:r>
+        <w:t>ADA Security Flaws Are Being Investigated by The Cardano Foundation</w:t>
+      </w:r>
+      <w:r>
+        <w:t xml:space="preserve">”. Dogecoinnewshub.com, 04 Sept. 2021, </w:t>
+      </w:r>
+      <w:hyperlink r:id="rId28" w:history="1">
+        <w:r>
+          <w:rPr>
+            <w:rStyle w:val="Hyperlink"/>
+          </w:rPr>
+          <w:t>https://dogecoinnewshub.com/crypto/ada-security-flaws-are-being-investigated-by-the-cardano-foundation/</w:t>
+        </w:r>
+      </w:hyperlink>
+      <w:r>
+        <w:t>. Accessed 01 February 2022</w:t>
+      </w:r>
+    </w:p>
+    <w:p>
+      <w:r>
+        <w:t xml:space="preserve">[11] Undersearcher, “How Secure is Cardano?”. Medium.com, 26 Jan 2019, </w:t>
+      </w:r>
+      <w:hyperlink r:id="rId29" w:history="1">
+        <w:r>
+          <w:rPr>
+            <w:rStyle w:val="Hyperlink"/>
+          </w:rPr>
+          <w:t>https://medium.com/@undersearcher/how-secure-is-cardano-5f1e076be968</w:t>
+        </w:r>
+      </w:hyperlink>
+      <w:r>
+        <w:t>. Accessed 01 February 2022</w:t>
       </w:r>
     </w:p>
     <w:sectPr>
-      <w:headerReference w:type="default" r:id="rId13"/>
+      <w:headerReference w:type="default" r:id="rId30"/>
       <w:pgSz w:w="11900" w:h="16840"/>
       <w:pgMar w:top="1440" w:right="1440" w:bottom="1440" w:left="1440" w:header="720" w:footer="720" w:gutter="0"/>
       <w:cols w:space="720"/>
@@ -1553,7 +2742,7 @@
 </file>
 
 <file path=customXml/itemProps1.xml><?xml version="1.0" encoding="utf-8"?>
-<ds:datastoreItem xmlns:ds="http://schemas.openxmlformats.org/officeDocument/2006/customXml" ds:itemID="{47EE5B3F-C1DC-CE4F-A5B2-3ABFED56EFC7}">
+<ds:datastoreItem xmlns:ds="http://schemas.openxmlformats.org/officeDocument/2006/customXml" ds:itemID="{E8A3BDEA-25A5-4E4D-B444-AED237E84BFB}">
   <ds:schemaRefs>
     <ds:schemaRef ds:uri="http://schemas.openxmlformats.org/officeDocument/2006/bibliography"/>
   </ds:schemaRefs>

</xml_diff>